<commit_message>
Update on the website
</commit_message>
<xml_diff>
--- a/FINALS/Content/SSWS content.docx
+++ b/FINALS/Content/SSWS content.docx
@@ -375,25 +375,8 @@
       <w:r>
         <w:t>)</w:t>
       </w:r>
-    </w:p>
-    <w:p/>
-    <w:p>
       <w:bookmarkStart w:id="0" w:name="_GoBack"/>
       <w:bookmarkEnd w:id="0"/>
-    </w:p>
-    <w:p/>
-    <w:p/>
-    <w:p/>
-    <w:p/>
-    <w:p/>
-    <w:p>
-      <w:pPr>
-        <w:pStyle w:val="ListParagraph"/>
-        <w:numPr>
-          <w:ilvl w:val="0"/>
-          <w:numId w:val="1"/>
-        </w:numPr>
-      </w:pPr>
     </w:p>
     <w:sectPr>
       <w:pgSz w:w="12240" w:h="15840"/>

</xml_diff>